<commit_message>
new cold war essay finished
</commit_message>
<xml_diff>
--- a/新冷战.docx
+++ b/新冷战.docx
@@ -45,25 +45,15 @@
       <w:pPr>
         <w:jc w:val="center"/>
         <w:rPr>
-          <w:rFonts w:hint="eastAsia"/>
-          <w:szCs w:val="21"/>
-        </w:rPr>
-      </w:pPr>
-      <w:proofErr w:type="gramStart"/>
-      <w:r>
-        <w:rPr>
-          <w:rFonts w:hint="eastAsia"/>
-          <w:szCs w:val="21"/>
-        </w:rPr>
-        <w:t>隋</w:t>
-      </w:r>
-      <w:proofErr w:type="gramEnd"/>
-      <w:r>
-        <w:rPr>
-          <w:rFonts w:hint="eastAsia"/>
-          <w:szCs w:val="21"/>
-        </w:rPr>
-        <w:t>唯一 2017011430</w:t>
+          <w:szCs w:val="21"/>
+        </w:rPr>
+      </w:pPr>
+      <w:r>
+        <w:rPr>
+          <w:rFonts w:hint="eastAsia"/>
+          <w:szCs w:val="21"/>
+        </w:rPr>
+        <w:t>隋唯一 2017011430</w:t>
       </w:r>
     </w:p>
     <w:p>
@@ -149,7 +139,7 @@
         <w:ind w:firstLineChars="200" w:firstLine="420"/>
         <w:jc w:val="left"/>
         <w:rPr>
-          <w:rFonts w:hint="eastAsia"/>
+          <w:noProof/>
           <w:szCs w:val="21"/>
         </w:rPr>
       </w:pPr>
@@ -160,6 +150,112 @@
           <w:szCs w:val="21"/>
         </w:rPr>
         <w:t>但是，我们应当认识到，</w:t>
+      </w:r>
+      <w:r>
+        <w:rPr>
+          <w:rFonts w:hint="eastAsia"/>
+          <w:noProof/>
+          <w:szCs w:val="21"/>
+        </w:rPr>
+        <w:t>美国的反华包围圈是貌合神离的。其最为松动的一环便是东亚，也就是日本与韩国。本次疫情也为中日、中韩的友好交流提供了机会，而我们已经看到，中日韩三方已经重启了一体化的进程。按照美国一贯的策略，每当中日韩三方关系缓和的时候，它总要挑拨三者之间的关系（正如它最近借尼日利亚挑拨中非关系一样）。但特朗普的一系列举动（比如向日韩索要巨额军费）正将这两国推向我方。我方应当抓住历史机遇，推进东亚自贸区谈判，将美元逐出东亚。</w:t>
+      </w:r>
+    </w:p>
+    <w:p>
+      <w:pPr>
+        <w:ind w:firstLineChars="200" w:firstLine="420"/>
+        <w:jc w:val="left"/>
+        <w:rPr>
+          <w:noProof/>
+          <w:szCs w:val="21"/>
+        </w:rPr>
+      </w:pPr>
+      <w:r>
+        <w:rPr>
+          <w:rFonts w:hint="eastAsia"/>
+          <w:noProof/>
+          <w:szCs w:val="21"/>
+        </w:rPr>
+        <w:t>西欧国家也各怀鬼胎。在冷战已经结束的情况下，英、法、德等传统欧洲大国希望美国撤出欧洲，这样它们才能成为欧洲的主人。然而，凭借它们自身的力量是很难抗衡美元霸权的，为此，它们将目光转向我们。事实上，早在我国提出“一带一路”倡议时，西欧大国如法国、德国、意大利就对此表现了浓厚的兴趣。在与美国的博弈中，中欧</w:t>
+      </w:r>
+      <w:r>
+        <w:rPr>
+          <w:rFonts w:hint="eastAsia"/>
+          <w:noProof/>
+          <w:szCs w:val="21"/>
+        </w:rPr>
+        <w:t>互相利用，共同制衡美国。</w:t>
+      </w:r>
+    </w:p>
+    <w:p>
+      <w:pPr>
+        <w:ind w:firstLineChars="200" w:firstLine="420"/>
+        <w:jc w:val="left"/>
+        <w:rPr>
+          <w:noProof/>
+          <w:szCs w:val="21"/>
+        </w:rPr>
+      </w:pPr>
+      <w:r>
+        <w:rPr>
+          <w:rFonts w:hint="eastAsia"/>
+          <w:noProof/>
+          <w:szCs w:val="21"/>
+        </w:rPr>
+        <w:t>这次瘟疫将加速“新冷战”的到来。“新冷战”将包含两大阵营以及中间地带。两大阵营即以美国为首的，主要包括美国、加拿大、澳大利亚、印度、巴西、东南亚诸国的以美洲为核心的美国阵营，和以中国为首的，主要包括中国、俄罗斯、日本、韩国、朝鲜、巴基斯坦、伊朗、中亚诸国的以东亚为核心的中国阵营。中间地带即为西欧国家，以及非洲诸国。</w:t>
+      </w:r>
+    </w:p>
+    <w:p>
+      <w:pPr>
+        <w:ind w:firstLineChars="200" w:firstLine="420"/>
+        <w:jc w:val="left"/>
+        <w:rPr>
+          <w:noProof/>
+          <w:szCs w:val="21"/>
+        </w:rPr>
+      </w:pPr>
+      <w:r>
+        <w:rPr>
+          <w:rFonts w:hint="eastAsia"/>
+          <w:noProof/>
+          <w:szCs w:val="21"/>
+        </w:rPr>
+        <w:t>两个阵营将围绕欧洲展开争夺，同时在对方的核心地带制造事端。美国可以利用澳大利亚以及东南亚各国在南海制造摩擦，我国则可以利用古巴、委内瑞拉在加勒比海制造事端，利用伊朗在中东石油产区制造事端。</w:t>
+      </w:r>
+    </w:p>
+    <w:p>
+      <w:pPr>
+        <w:ind w:firstLineChars="200" w:firstLine="420"/>
+        <w:jc w:val="left"/>
+        <w:rPr>
+          <w:noProof/>
+          <w:szCs w:val="21"/>
+        </w:rPr>
+      </w:pPr>
+      <w:r>
+        <w:rPr>
+          <w:rFonts w:hint="eastAsia"/>
+          <w:noProof/>
+          <w:szCs w:val="21"/>
+        </w:rPr>
+        <w:t>目前来看，时间在我们一边。我们的阵营控制着世界工业最密集的地区，同时我们的能源可以自给自足（在俄罗斯的保障下）。这次疫情，让我们看到美国本土的脆弱性：基层动员能力极差、控制能力低下、官员极不负责……这也让我们增强了三个自信，同时也让我们意识到，未来在极端条件下袭击其本土从而摧毁其抵抗意志也并非没有可能（虽然我们都不希望看到这一幕）。</w:t>
+      </w:r>
+    </w:p>
+    <w:p>
+      <w:pPr>
+        <w:ind w:firstLineChars="200" w:firstLine="420"/>
+        <w:jc w:val="left"/>
+        <w:rPr>
+          <w:rFonts w:hint="eastAsia"/>
+          <w:szCs w:val="21"/>
+        </w:rPr>
+      </w:pPr>
+      <w:r>
+        <w:rPr>
+          <w:rFonts w:hint="eastAsia"/>
+          <w:noProof/>
+          <w:szCs w:val="21"/>
+        </w:rPr>
+        <w:t>总的来说，未来即历史。“新冷战”能否发生，取决于大洋对面的态度。但若它真的发生了，其结果应当取决于做好斗争准备的我们。</w:t>
       </w:r>
     </w:p>
     <w:sectPr>
@@ -292,6 +388,7 @@
     <w:lsdException w:name="HTML Sample" w:semiHidden="1" w:unhideWhenUsed="1"/>
     <w:lsdException w:name="HTML Typewriter" w:semiHidden="1" w:unhideWhenUsed="1"/>
     <w:lsdException w:name="HTML Variable" w:semiHidden="1" w:unhideWhenUsed="1"/>
+    <w:lsdException w:name="Normal Table" w:semiHidden="1" w:unhideWhenUsed="1"/>
     <w:lsdException w:name="annotation subject" w:semiHidden="1" w:unhideWhenUsed="1"/>
     <w:lsdException w:name="No List" w:semiHidden="1" w:unhideWhenUsed="1"/>
     <w:lsdException w:name="Outline List 1" w:semiHidden="1" w:unhideWhenUsed="1"/>
@@ -338,8 +435,10 @@
     <w:lsdException w:name="Table Subtle 2" w:semiHidden="1" w:unhideWhenUsed="1"/>
     <w:lsdException w:name="Table Web 1" w:semiHidden="1" w:unhideWhenUsed="1"/>
     <w:lsdException w:name="Table Web 2" w:semiHidden="1" w:unhideWhenUsed="1"/>
+    <w:lsdException w:name="Table Web 3" w:semiHidden="1" w:unhideWhenUsed="1"/>
     <w:lsdException w:name="Balloon Text" w:semiHidden="1" w:unhideWhenUsed="1"/>
     <w:lsdException w:name="Table Grid" w:uiPriority="39"/>
+    <w:lsdException w:name="Table Theme" w:semiHidden="1" w:unhideWhenUsed="1"/>
     <w:lsdException w:name="Placeholder Text" w:semiHidden="1"/>
     <w:lsdException w:name="No Spacing" w:uiPriority="1" w:qFormat="1"/>
     <w:lsdException w:name="Light Shading" w:uiPriority="60"/>

</xml_diff>